<commit_message>
pre reviewed word doc
</commit_message>
<xml_diff>
--- a/Fashion Image Tagging.docx
+++ b/Fashion Image Tagging.docx
@@ -38,90 +38,180 @@
     </w:p>
     <w:p>
       <w:r>
-        <w:t xml:space="preserve">In this digital age, </w:t>
-      </w:r>
-      <w:r>
-        <w:t>people</w:t>
-      </w:r>
-      <w:r>
-        <w:t xml:space="preserve"> are </w:t>
-      </w:r>
-      <w:r>
-        <w:t>constantly</w:t>
-      </w:r>
-      <w:r>
-        <w:t xml:space="preserve"> seeking ways </w:t>
-      </w:r>
-      <w:r>
-        <w:t xml:space="preserve">to </w:t>
-      </w:r>
-      <w:r>
-        <w:t>simplify their lives</w:t>
-      </w:r>
-      <w:r>
-        <w:t xml:space="preserve"> leveraging technology</w:t>
-      </w:r>
-      <w:r>
-        <w:t xml:space="preserve">. This is where closet apps come in. </w:t>
+        <w:t xml:space="preserve">Time is precious and </w:t>
+      </w:r>
+      <w:r>
+        <w:t xml:space="preserve">we </w:t>
+      </w:r>
+      <w:r>
+        <w:t xml:space="preserve">do not </w:t>
+      </w:r>
+      <w:r>
+        <w:t xml:space="preserve">always </w:t>
+      </w:r>
+      <w:r>
+        <w:t xml:space="preserve">have </w:t>
+      </w:r>
+      <w:r>
+        <w:t xml:space="preserve">the </w:t>
+      </w:r>
+      <w:r>
+        <w:t>time to</w:t>
+      </w:r>
+      <w:r>
+        <w:t xml:space="preserve"> look nice</w:t>
+      </w:r>
+      <w:r>
+        <w:t>. Sometimes, you just throw on whatever you can find in your closet without a second though</w:t>
+      </w:r>
+      <w:r>
+        <w:t>t</w:t>
+      </w:r>
+      <w:r>
+        <w:t xml:space="preserve">. </w:t>
+      </w:r>
+      <w:r>
+        <w:t>Th</w:t>
+      </w:r>
+      <w:r>
+        <w:t>at</w:t>
+      </w:r>
+      <w:r>
+        <w:t xml:space="preserve"> is where closet apps come in. </w:t>
+      </w:r>
+      <w:r>
+        <w:t>There are many</w:t>
+      </w:r>
+      <w:r>
+        <w:t xml:space="preserve"> closets apps available</w:t>
+      </w:r>
+      <w:r>
+        <w:t xml:space="preserve"> on</w:t>
+      </w:r>
+      <w:r>
+        <w:t xml:space="preserve"> mobile and digital platform that offer</w:t>
+      </w:r>
+      <w:r>
+        <w:t xml:space="preserve"> us</w:t>
+      </w:r>
+      <w:r>
+        <w:t xml:space="preserve"> the promise</w:t>
+      </w:r>
+      <w:r>
+        <w:t xml:space="preserve"> to</w:t>
+      </w:r>
+      <w:r>
+        <w:t xml:space="preserve"> organiz</w:t>
+      </w:r>
+      <w:r>
+        <w:t>e</w:t>
+      </w:r>
+      <w:r>
+        <w:t xml:space="preserve"> your </w:t>
+      </w:r>
+      <w:r>
+        <w:t>wardrobe</w:t>
+      </w:r>
+      <w:r>
+        <w:t xml:space="preserve"> for easy visibility</w:t>
+      </w:r>
+      <w:r>
+        <w:t xml:space="preserve">, </w:t>
+      </w:r>
+      <w:r>
+        <w:t>plan daily outfits,</w:t>
+      </w:r>
+      <w:r>
+        <w:t xml:space="preserve"> and</w:t>
+      </w:r>
+      <w:r>
+        <w:t xml:space="preserve"> track clothing use to declutter your closet by identifying </w:t>
+      </w:r>
+      <w:r>
+        <w:t>clothe</w:t>
+      </w:r>
+      <w:r>
+        <w:t xml:space="preserve">s rarely worn. </w:t>
       </w:r>
     </w:p>
     <w:p>
       <w:r>
-        <w:t>There are 100s of closets apps available on major mobile and digital platform</w:t>
-      </w:r>
-      <w:r>
-        <w:t>s, which</w:t>
-      </w:r>
-      <w:r>
-        <w:t xml:space="preserve"> offer you the promise of organizing your clothes for easy visibility</w:t>
-      </w:r>
-      <w:r>
-        <w:t xml:space="preserve">, </w:t>
-      </w:r>
-      <w:r>
-        <w:t>plan</w:t>
-      </w:r>
-      <w:r>
-        <w:t xml:space="preserve"> outfits</w:t>
-      </w:r>
-      <w:r>
-        <w:t xml:space="preserve"> for </w:t>
-      </w:r>
-      <w:r>
-        <w:t>months on end</w:t>
-      </w:r>
-      <w:r>
-        <w:t>, track clothing use to help calculate your cost/wear</w:t>
+        <w:t>However, when examining</w:t>
+      </w:r>
+      <w:r>
+        <w:t xml:space="preserve"> the top 5 </w:t>
+      </w:r>
+      <w:r>
+        <w:t xml:space="preserve">closet </w:t>
+      </w:r>
+      <w:r>
+        <w:t>apps in the Apple App store</w:t>
       </w:r>
       <w:r>
         <w:t>,</w:t>
       </w:r>
       <w:r>
-        <w:t xml:space="preserve"> and </w:t>
-      </w:r>
-      <w:r>
-        <w:t xml:space="preserve">declutter your closet by identifying outfits rarely worn for easy disposal. An examination of the top 5 </w:t>
-      </w:r>
-      <w:r>
-        <w:t xml:space="preserve">closet </w:t>
-      </w:r>
-      <w:r>
-        <w:t xml:space="preserve">apps in the Apple App store offer the ability to mass upload pictures of clothing and </w:t>
-      </w:r>
-      <w:r>
-        <w:t>deliver on the aforementioned</w:t>
-      </w:r>
-      <w:r>
-        <w:t xml:space="preserve"> features</w:t>
-      </w:r>
-      <w:r>
-        <w:t>; however,</w:t>
-      </w:r>
-      <w:r>
-        <w:t xml:space="preserve"> there is a fundamental opportunity yet to be explored. In order to get the app ready, the user has to manually tag and classify each item and separate them into respective folders. What if we can use Machine Learning to automate this process and get the application ready for use in minutes versus hours? Wouldn’t this be a competitive advantage?</w:t>
-      </w:r>
-      <w:r>
-        <w:t xml:space="preserve"> Cue in Fashion-MNIST!</w:t>
+        <w:t xml:space="preserve"> </w:t>
+      </w:r>
+      <w:r>
+        <w:t>t</w:t>
+      </w:r>
+      <w:r>
+        <w:t xml:space="preserve">he ability to mass upload pictures of clothing </w:t>
+      </w:r>
+      <w:r>
+        <w:t>has</w:t>
+      </w:r>
+      <w:r>
+        <w:t xml:space="preserve"> yet to be explored. In order to </w:t>
+      </w:r>
+      <w:r>
+        <w:t>initialize the app</w:t>
+      </w:r>
+      <w:r>
+        <w:t xml:space="preserve">, the user has to manually classify each item </w:t>
+      </w:r>
+      <w:r>
+        <w:t xml:space="preserve">via tags </w:t>
+      </w:r>
+      <w:r>
+        <w:t>then</w:t>
+      </w:r>
+      <w:r>
+        <w:t xml:space="preserve"> separate them into </w:t>
+      </w:r>
+      <w:r>
+        <w:t xml:space="preserve">their </w:t>
+      </w:r>
+      <w:r>
+        <w:t xml:space="preserve">respective </w:t>
+      </w:r>
+      <w:r>
+        <w:t>clothing category</w:t>
+      </w:r>
+      <w:r>
+        <w:t xml:space="preserve">. </w:t>
+      </w:r>
+      <w:r>
+        <w:t>But w</w:t>
+      </w:r>
+      <w:r>
+        <w:t xml:space="preserve">hat if we can use Machine Learning to automate this process and </w:t>
+      </w:r>
+      <w:r>
+        <w:t>prepare</w:t>
+      </w:r>
+      <w:r>
+        <w:t xml:space="preserve"> the application in minutes </w:t>
+      </w:r>
+      <w:r>
+        <w:t>rather than</w:t>
+      </w:r>
+      <w:r>
+        <w:t xml:space="preserve"> hours? </w:t>
+      </w:r>
+      <w:r>
+        <w:t>Cue in Fashion-MNIST!</w:t>
       </w:r>
     </w:p>
     <w:p/>
@@ -149,13 +239,7 @@
     </w:p>
     <w:p>
       <w:r>
-        <w:t>The opportunity to explore machine learning opportunities based on fashion classification has been one of great interest to the scientific community. For this reason, two prominent professors in the data science &amp; analytics space leveraged the idea of the well-loved and vastly used handwritten digit dataset</w:t>
-      </w:r>
-      <w:r>
-        <w:t>,</w:t>
-      </w:r>
-      <w:r>
-        <w:t xml:space="preserve"> MNIST, and developed their a new MNIST specifically for Fashion clothing identification. </w:t>
+        <w:t xml:space="preserve">The opportunity to explore machine learning opportunities based on fashion classification has been one of great interest to the scientific community. For this reason, two prominent professors in the data science &amp; analytics space leveraged the idea of the well-loved and vastly used handwritten digit dataset, MNIST, and developed their a new MNIST specifically for Fashion clothing identification. </w:t>
       </w:r>
     </w:p>
     <w:p>
@@ -174,25 +258,7 @@
           <w:sz w:val="20"/>
           <w:szCs w:val="20"/>
         </w:rPr>
-        <w:t>“</w:t>
-      </w:r>
-      <w:r>
-        <w:rPr>
-          <w:i/>
-          <w:iCs/>
-          <w:sz w:val="20"/>
-          <w:szCs w:val="20"/>
-        </w:rPr>
-        <w:t>Fashion-MNIST is a dataset of Zalando’s article images consisting of a training set of 60,000 examples and a test set of 10,000 examples. Each example is a 28×28 grayscale image, associated with a label from 10 classes. Fashion-MNIST is intended to serve as a direct drop-in replacement of the original MNIST dataset for benchmarking machine learning algorithms</w:t>
-      </w:r>
-      <w:r>
-        <w:rPr>
-          <w:i/>
-          <w:iCs/>
-          <w:sz w:val="20"/>
-          <w:szCs w:val="20"/>
-        </w:rPr>
-        <w:t>”</w:t>
+        <w:t>“Fashion-MNIST is a dataset of Zalando’s article images consisting of a training set of 60,000 examples and a test set of 10,000 examples. Each example is a 28×28 grayscale image, associated with a label from 10 classes. Fashion-MNIST is intended to serve as a direct drop-in replacement of the original MNIST dataset for benchmarking machine learning algorithms”</w:t>
       </w:r>
     </w:p>
     <w:p>
@@ -236,6 +302,9 @@
         </w:rPr>
       </w:pPr>
       <w:r>
+        <w:rPr>
+          <w:noProof/>
+        </w:rPr>
         <w:drawing>
           <wp:inline distT="0" distB="0" distL="0" distR="0" wp14:anchorId="076BFD37" wp14:editId="54DDD0A4">
             <wp:extent cx="1884355" cy="1867645"/>
@@ -284,25 +353,7 @@
         <w:t xml:space="preserve"> w</w:t>
       </w:r>
       <w:r>
-        <w:t xml:space="preserve">as used to test and train our model but we wanted to use our model </w:t>
-      </w:r>
-      <w:r>
-        <w:t xml:space="preserve">in a </w:t>
-      </w:r>
-      <w:r>
-        <w:t>real</w:t>
-      </w:r>
-      <w:r>
-        <w:t>-</w:t>
-      </w:r>
-      <w:r>
-        <w:t>wor</w:t>
-      </w:r>
-      <w:r>
-        <w:t>l</w:t>
-      </w:r>
-      <w:r>
-        <w:t xml:space="preserve">d application. </w:t>
+        <w:t xml:space="preserve">as used to test and train our model but we wanted to use our model for real word application. </w:t>
       </w:r>
       <w:r>
         <w:t xml:space="preserve">Therefore, </w:t>
@@ -315,29 +366,6 @@
       </w:r>
       <w:r>
         <w:t>, we randomly selected 50 images from various online clothing stores.</w:t>
-      </w:r>
-    </w:p>
-    <w:p>
-      <w:pPr>
-        <w:rPr>
-          <w:i/>
-          <w:iCs/>
-          <w:color w:val="4472C4" w:themeColor="accent1"/>
-          <w:sz w:val="18"/>
-          <w:szCs w:val="18"/>
-          <w:u w:val="single"/>
-        </w:rPr>
-      </w:pPr>
-      <w:r>
-        <w:rPr>
-          <w:i/>
-          <w:iCs/>
-          <w:color w:val="4472C4" w:themeColor="accent1"/>
-          <w:sz w:val="18"/>
-          <w:szCs w:val="18"/>
-          <w:u w:val="single"/>
-        </w:rPr>
-        <w:t>Prediction images gallery</w:t>
       </w:r>
     </w:p>
     <w:sectPr>
@@ -473,6 +501,7 @@
     <w:lsdException w:name="HTML Sample" w:semiHidden="1" w:unhideWhenUsed="1"/>
     <w:lsdException w:name="HTML Typewriter" w:semiHidden="1" w:unhideWhenUsed="1"/>
     <w:lsdException w:name="HTML Variable" w:semiHidden="1" w:unhideWhenUsed="1"/>
+    <w:lsdException w:name="Normal Table" w:semiHidden="1" w:unhideWhenUsed="1"/>
     <w:lsdException w:name="annotation subject" w:semiHidden="1" w:unhideWhenUsed="1"/>
     <w:lsdException w:name="No List" w:semiHidden="1" w:unhideWhenUsed="1"/>
     <w:lsdException w:name="Outline List 1" w:semiHidden="1" w:unhideWhenUsed="1"/>
@@ -519,8 +548,10 @@
     <w:lsdException w:name="Table Subtle 2" w:semiHidden="1" w:unhideWhenUsed="1"/>
     <w:lsdException w:name="Table Web 1" w:semiHidden="1" w:unhideWhenUsed="1"/>
     <w:lsdException w:name="Table Web 2" w:semiHidden="1" w:unhideWhenUsed="1"/>
+    <w:lsdException w:name="Table Web 3" w:semiHidden="1" w:unhideWhenUsed="1"/>
     <w:lsdException w:name="Balloon Text" w:semiHidden="1" w:unhideWhenUsed="1"/>
     <w:lsdException w:name="Table Grid" w:uiPriority="39"/>
+    <w:lsdException w:name="Table Theme" w:semiHidden="1" w:unhideWhenUsed="1"/>
     <w:lsdException w:name="Placeholder Text" w:semiHidden="1"/>
     <w:lsdException w:name="No Spacing" w:uiPriority="1" w:qFormat="1"/>
     <w:lsdException w:name="Light Shading" w:uiPriority="60"/>

</xml_diff>